<commit_message>
ajout de la version console finale
</commit_message>
<xml_diff>
--- a/Documentation/Scénario.docx
+++ b/Documentation/Scénario.docx
@@ -1120,7 +1120,6 @@
               </w:rPr>
               <w:t xml:space="preserve">Déplacer le docteur avec le </w:t>
             </w:r>
-            <w:proofErr w:type="spellStart"/>
             <w:r>
               <w:rPr>
                 <w:rFonts w:ascii="Bell Gothic Std Black" w:eastAsia="Adobe Heiti Std R" w:hAnsi="Bell Gothic Std Black"/>
@@ -1129,7 +1128,6 @@
               </w:rPr>
               <w:t>téléporteur</w:t>
             </w:r>
-            <w:proofErr w:type="spellEnd"/>
             <w:r>
               <w:rPr>
                 <w:rFonts w:ascii="Bell Gothic Std Black" w:eastAsia="Adobe Heiti Std R" w:hAnsi="Bell Gothic Std Black"/>
@@ -1310,35 +1308,57 @@
                 <w:rFonts w:ascii="Bell Gothic Std Black" w:eastAsia="Adobe Heiti Std R" w:hAnsi="Bell Gothic Std Black"/>
                 <w:sz w:val="24"/>
               </w:rPr>
+              <w:t xml:space="preserve"> s'il y a un daleks à 2 cases la ronde</w:t>
+            </w:r>
+          </w:p>
+          <w:p>
+            <w:pPr>
+              <w:pStyle w:val="Paragraphedeliste"/>
+              <w:numPr>
+                <w:ilvl w:val="1"/>
+                <w:numId w:val="1"/>
+              </w:numPr>
+              <w:ind w:left="0" w:firstLine="0"/>
+              <w:cnfStyle w:val="000000100000" w:firstRow="0" w:lastRow="0" w:firstColumn="0" w:lastColumn="0" w:oddVBand="0" w:evenVBand="0" w:oddHBand="1" w:evenHBand="0" w:firstRowFirstColumn="0" w:firstRowLastColumn="0" w:lastRowFirstColumn="0" w:lastRowLastColumn="0"/>
+              <w:rPr>
+                <w:rFonts w:ascii="Bell Gothic Std Black" w:eastAsia="Adobe Heiti Std R" w:hAnsi="Bell Gothic Std Black"/>
+                <w:sz w:val="24"/>
+              </w:rPr>
+            </w:pPr>
+            <w:r>
+              <w:rPr>
+                <w:rFonts w:ascii="Bell Gothic Std Black" w:eastAsia="Adobe Heiti Std R" w:hAnsi="Bell Gothic Std Black"/>
+                <w:color w:val="FF0000"/>
+              </w:rPr>
+              <w:t>--- &gt;Si non</w:t>
+            </w:r>
+            <w:r>
+              <w:rPr>
+                <w:rFonts w:ascii="Bell Gothic Std Black" w:eastAsia="Adobe Heiti Std R" w:hAnsi="Bell Gothic Std Black"/>
+                <w:color w:val="auto"/>
+              </w:rPr>
+              <w:t>,</w:t>
+            </w:r>
+            <w:r>
+              <w:rPr>
+                <w:rFonts w:ascii="Bell Gothic Std Black" w:eastAsia="Adobe Heiti Std R" w:hAnsi="Bell Gothic Std Black"/>
+                <w:color w:val="auto"/>
+              </w:rPr>
+              <w:t xml:space="preserve"> modifier la position courante du docteur </w:t>
+            </w:r>
+            <w:r>
+              <w:rPr>
+                <w:rFonts w:ascii="Bell Gothic Std Black" w:eastAsia="Adobe Heiti Std R" w:hAnsi="Bell Gothic Std Black"/>
+                <w:color w:val="auto"/>
+              </w:rPr>
               <w:t xml:space="preserve"> </w:t>
             </w:r>
             <w:r>
               <w:rPr>
                 <w:rFonts w:ascii="Bell Gothic Std Black" w:eastAsia="Adobe Heiti Std R" w:hAnsi="Bell Gothic Std Black"/>
-                <w:sz w:val="24"/>
-              </w:rPr>
-              <w:t xml:space="preserve">s'il </w:t>
-            </w:r>
-            <w:r>
-              <w:rPr>
-                <w:rFonts w:ascii="Bell Gothic Std Black" w:eastAsia="Adobe Heiti Std R" w:hAnsi="Bell Gothic Std Black"/>
-                <w:sz w:val="24"/>
-              </w:rPr>
-              <w:t>y a</w:t>
-            </w:r>
-            <w:r>
-              <w:rPr>
-                <w:rFonts w:ascii="Bell Gothic Std Black" w:eastAsia="Adobe Heiti Std R" w:hAnsi="Bell Gothic Std Black"/>
-                <w:sz w:val="24"/>
-              </w:rPr>
-              <w:t xml:space="preserve"> un</w:t>
-            </w:r>
-            <w:r>
-              <w:rPr>
-                <w:rFonts w:ascii="Bell Gothic Std Black" w:eastAsia="Adobe Heiti Std R" w:hAnsi="Bell Gothic Std Black"/>
-                <w:sz w:val="24"/>
-              </w:rPr>
-              <w:t xml:space="preserve"> daleks à 2 cases la ronde</w:t>
+                <w:color w:val="auto"/>
+              </w:rPr>
+              <w:t>pour la remplacer par la position générée</w:t>
             </w:r>
           </w:p>
           <w:p>
@@ -1358,88 +1378,31 @@
             <w:r>
               <w:rPr>
                 <w:rFonts w:ascii="Bell Gothic Std Black" w:eastAsia="Adobe Heiti Std R" w:hAnsi="Bell Gothic Std Black"/>
+                <w:color w:val="auto"/>
+              </w:rPr>
+              <w:t>Afficher la nouvelle position du docteur dans l'aire de jeu</w:t>
+            </w:r>
+          </w:p>
+          <w:p>
+            <w:pPr>
+              <w:pStyle w:val="Paragraphedeliste"/>
+              <w:numPr>
+                <w:ilvl w:val="1"/>
+                <w:numId w:val="1"/>
+              </w:numPr>
+              <w:ind w:left="0" w:firstLine="0"/>
+              <w:cnfStyle w:val="000000100000" w:firstRow="0" w:lastRow="0" w:firstColumn="0" w:lastColumn="0" w:oddVBand="0" w:evenVBand="0" w:oddHBand="1" w:evenHBand="0" w:firstRowFirstColumn="0" w:firstRowLastColumn="0" w:lastRowFirstColumn="0" w:lastRowLastColumn="0"/>
+              <w:rPr>
+                <w:rFonts w:ascii="Bell Gothic Std Black" w:eastAsia="Adobe Heiti Std R" w:hAnsi="Bell Gothic Std Black"/>
+                <w:sz w:val="24"/>
+              </w:rPr>
+            </w:pPr>
+            <w:r>
+              <w:rPr>
+                <w:rFonts w:ascii="Bell Gothic Std Black" w:eastAsia="Adobe Heiti Std R" w:hAnsi="Bell Gothic Std Black"/>
                 <w:color w:val="FF0000"/>
               </w:rPr>
-              <w:t>--- &gt;Si non</w:t>
-            </w:r>
-            <w:r>
-              <w:rPr>
-                <w:rFonts w:ascii="Bell Gothic Std Black" w:eastAsia="Adobe Heiti Std R" w:hAnsi="Bell Gothic Std Black"/>
-                <w:color w:val="auto"/>
-              </w:rPr>
-              <w:t>,</w:t>
-            </w:r>
-            <w:r>
-              <w:rPr>
-                <w:rFonts w:ascii="Bell Gothic Std Black" w:eastAsia="Adobe Heiti Std R" w:hAnsi="Bell Gothic Std Black"/>
-                <w:color w:val="auto"/>
-              </w:rPr>
-              <w:t xml:space="preserve"> modifier la position courante du docteur </w:t>
-            </w:r>
-            <w:r>
-              <w:rPr>
-                <w:rFonts w:ascii="Bell Gothic Std Black" w:eastAsia="Adobe Heiti Std R" w:hAnsi="Bell Gothic Std Black"/>
-                <w:color w:val="auto"/>
-              </w:rPr>
-              <w:t xml:space="preserve"> </w:t>
-            </w:r>
-            <w:r>
-              <w:rPr>
-                <w:rFonts w:ascii="Bell Gothic Std Black" w:eastAsia="Adobe Heiti Std R" w:hAnsi="Bell Gothic Std Black"/>
-                <w:color w:val="auto"/>
-              </w:rPr>
-              <w:t>pour la remplacer par la position générée</w:t>
-            </w:r>
-          </w:p>
-          <w:p>
-            <w:pPr>
-              <w:pStyle w:val="Paragraphedeliste"/>
-              <w:numPr>
-                <w:ilvl w:val="1"/>
-                <w:numId w:val="1"/>
-              </w:numPr>
-              <w:ind w:left="0" w:firstLine="0"/>
-              <w:cnfStyle w:val="000000100000" w:firstRow="0" w:lastRow="0" w:firstColumn="0" w:lastColumn="0" w:oddVBand="0" w:evenVBand="0" w:oddHBand="1" w:evenHBand="0" w:firstRowFirstColumn="0" w:firstRowLastColumn="0" w:lastRowFirstColumn="0" w:lastRowLastColumn="0"/>
-              <w:rPr>
-                <w:rFonts w:ascii="Bell Gothic Std Black" w:eastAsia="Adobe Heiti Std R" w:hAnsi="Bell Gothic Std Black"/>
-                <w:sz w:val="24"/>
-              </w:rPr>
-            </w:pPr>
-            <w:r>
-              <w:rPr>
-                <w:rFonts w:ascii="Bell Gothic Std Black" w:eastAsia="Adobe Heiti Std R" w:hAnsi="Bell Gothic Std Black"/>
-                <w:color w:val="auto"/>
-              </w:rPr>
-              <w:t>Afficher la nouvelle position du docteur dans l'aire de jeu</w:t>
-            </w:r>
-          </w:p>
-          <w:p>
-            <w:pPr>
-              <w:pStyle w:val="Paragraphedeliste"/>
-              <w:numPr>
-                <w:ilvl w:val="1"/>
-                <w:numId w:val="1"/>
-              </w:numPr>
-              <w:ind w:left="0" w:firstLine="0"/>
-              <w:cnfStyle w:val="000000100000" w:firstRow="0" w:lastRow="0" w:firstColumn="0" w:lastColumn="0" w:oddVBand="0" w:evenVBand="0" w:oddHBand="1" w:evenHBand="0" w:firstRowFirstColumn="0" w:firstRowLastColumn="0" w:lastRowFirstColumn="0" w:lastRowLastColumn="0"/>
-              <w:rPr>
-                <w:rFonts w:ascii="Bell Gothic Std Black" w:eastAsia="Adobe Heiti Std R" w:hAnsi="Bell Gothic Std Black"/>
-                <w:sz w:val="24"/>
-              </w:rPr>
-            </w:pPr>
-            <w:r>
-              <w:rPr>
-                <w:rFonts w:ascii="Bell Gothic Std Black" w:eastAsia="Adobe Heiti Std R" w:hAnsi="Bell Gothic Std Black"/>
-                <w:color w:val="FF0000"/>
-              </w:rPr>
-              <w:t xml:space="preserve">--- &gt;Si </w:t>
-            </w:r>
-            <w:r>
-              <w:rPr>
-                <w:rFonts w:ascii="Bell Gothic Std Black" w:eastAsia="Adobe Heiti Std R" w:hAnsi="Bell Gothic Std Black"/>
-                <w:color w:val="FF0000"/>
-              </w:rPr>
-              <w:t>oui</w:t>
+              <w:t>--- &gt;Si oui</w:t>
             </w:r>
             <w:r>
               <w:rPr>
@@ -1641,23 +1604,7 @@
                 <w:rFonts w:ascii="Bell Gothic Std Black" w:eastAsia="Adobe Heiti Std R" w:hAnsi="Bell Gothic Std Black"/>
                 <w:sz w:val="24"/>
               </w:rPr>
-              <w:t xml:space="preserve">     Vérifier si les nombres de </w:t>
-            </w:r>
-            <w:proofErr w:type="spellStart"/>
-            <w:r>
-              <w:rPr>
-                <w:rFonts w:ascii="Bell Gothic Std Black" w:eastAsia="Adobe Heiti Std R" w:hAnsi="Bell Gothic Std Black"/>
-                <w:sz w:val="24"/>
-              </w:rPr>
-              <w:t>zap</w:t>
-            </w:r>
-            <w:proofErr w:type="spellEnd"/>
-            <w:r>
-              <w:rPr>
-                <w:rFonts w:ascii="Bell Gothic Std Black" w:eastAsia="Adobe Heiti Std R" w:hAnsi="Bell Gothic Std Black"/>
-                <w:sz w:val="24"/>
-              </w:rPr>
-              <w:t xml:space="preserve"> est plus grand que 0</w:t>
+              <w:t xml:space="preserve">     Vérifier si les nombres de zap est plus grand que 0</w:t>
             </w:r>
           </w:p>
         </w:tc>
@@ -1900,6 +1847,16 @@
                 <w:color w:val="E36C0A" w:themeColor="accent6" w:themeShade="BF"/>
                 <w:sz w:val="22"/>
               </w:rPr>
+              <w:t xml:space="preserve">      </w:t>
+            </w:r>
+            <w:bookmarkStart w:id="0" w:name="_GoBack"/>
+            <w:bookmarkEnd w:id="0"/>
+            <w:r>
+              <w:rPr>
+                <w:rFonts w:ascii="Bell Gothic Std Black" w:eastAsia="Adobe Heiti Std R" w:hAnsi="Bell Gothic Std Black"/>
+                <w:color w:val="E36C0A" w:themeColor="accent6" w:themeShade="BF"/>
+                <w:sz w:val="22"/>
+              </w:rPr>
               <w:t>Différente colonne et ligne</w:t>
             </w:r>
           </w:p>
@@ -2029,15 +1986,7 @@
                 <w:color w:val="auto"/>
                 <w:sz w:val="24"/>
               </w:rPr>
-              <w:t xml:space="preserve">, </w:t>
-            </w:r>
-            <w:r>
-              <w:rPr>
-                <w:rFonts w:ascii="Bell Gothic Std Black" w:eastAsia="Adobe Heiti Std R" w:hAnsi="Bell Gothic Std Black"/>
-                <w:color w:val="auto"/>
-                <w:sz w:val="24"/>
-              </w:rPr>
-              <w:t>créer un objet tas de ferraille avec comme position, l'emplacement de la collision (+5 pour chaque dalek détruit au score)</w:t>
+              <w:t>, créer un objet tas de ferraille avec comme position, l'emplacement de la collision (+5 pour chaque dalek détruit au score)</w:t>
             </w:r>
           </w:p>
         </w:tc>
@@ -2277,25 +2226,7 @@
                 <w:color w:val="auto"/>
                 <w:sz w:val="24"/>
               </w:rPr>
-              <w:t xml:space="preserve">, </w:t>
-            </w:r>
-            <w:proofErr w:type="spellStart"/>
-            <w:r>
-              <w:rPr>
-                <w:rFonts w:ascii="Bell Gothic Std Black" w:eastAsia="Adobe Heiti Std R" w:hAnsi="Bell Gothic Std Black"/>
-                <w:color w:val="auto"/>
-                <w:sz w:val="24"/>
-              </w:rPr>
-              <w:t>game</w:t>
-            </w:r>
-            <w:proofErr w:type="spellEnd"/>
-            <w:r>
-              <w:rPr>
-                <w:rFonts w:ascii="Bell Gothic Std Black" w:eastAsia="Adobe Heiti Std R" w:hAnsi="Bell Gothic Std Black"/>
-                <w:color w:val="auto"/>
-                <w:sz w:val="24"/>
-              </w:rPr>
-              <w:t xml:space="preserve"> over!</w:t>
+              <w:t>, game over!</w:t>
             </w:r>
           </w:p>
           <w:p>
@@ -2371,8 +2302,6 @@
           <w:sz w:val="24"/>
         </w:rPr>
       </w:pPr>
-      <w:bookmarkStart w:id="0" w:name="_GoBack"/>
-      <w:bookmarkEnd w:id="0"/>
     </w:p>
     <w:sectPr>
       <w:pgSz w:w="12240" w:h="15840"/>
@@ -2677,6 +2606,7 @@
   <w:style w:type="character" w:default="1" w:styleId="Policepardfaut">
     <w:name w:val="Default Paragraph Font"/>
     <w:uiPriority w:val="1"/>
+    <w:semiHidden/>
     <w:unhideWhenUsed/>
   </w:style>
   <w:style w:type="table" w:default="1" w:styleId="TableauNormal">
@@ -3056,6 +2986,7 @@
   <w:style w:type="character" w:default="1" w:styleId="Policepardfaut">
     <w:name w:val="Default Paragraph Font"/>
     <w:uiPriority w:val="1"/>
+    <w:semiHidden/>
     <w:unhideWhenUsed/>
   </w:style>
   <w:style w:type="table" w:default="1" w:styleId="TableauNormal">
@@ -3550,7 +3481,7 @@
 </file>
 
 <file path=customXml/itemProps1.xml><?xml version="1.0" encoding="utf-8"?>
-<ds:datastoreItem xmlns:ds="http://schemas.openxmlformats.org/officeDocument/2006/customXml" ds:itemID="{ED631730-4212-430A-9434-6D87594E0530}">
+<ds:datastoreItem xmlns:ds="http://schemas.openxmlformats.org/officeDocument/2006/customXml" ds:itemID="{0E6A28F5-6ACE-4A3E-8C5E-AE5C3FF88603}">
   <ds:schemaRefs>
     <ds:schemaRef ds:uri="http://schemas.openxmlformats.org/officeDocument/2006/bibliography"/>
   </ds:schemaRefs>

</xml_diff>